<commit_message>
added information about variables
</commit_message>
<xml_diff>
--- a/buehlot/Summary.docx
+++ b/buehlot/Summary.docx
@@ -60,14 +60,7 @@
         <w:rPr>
           <w:lang w:val="en-US"/>
         </w:rPr>
-        <w:t xml:space="preserve">. It gives an overview so everyone, even </w:t>
-      </w:r>
-      <w:proofErr w:type="gramStart"/>
-      <w:r>
-        <w:rPr>
-          <w:lang w:val="en-US"/>
-        </w:rPr>
-        <w:t>late</w:t>
+        <w:t>. It gives an overview so everyone, even late</w:t>
       </w:r>
       <w:r>
         <w:rPr>
@@ -79,14 +72,7 @@
         <w:rPr>
           <w:lang w:val="en-US"/>
         </w:rPr>
-        <w:t xml:space="preserve"> on</w:t>
-      </w:r>
-      <w:proofErr w:type="gramEnd"/>
-      <w:r>
-        <w:rPr>
-          <w:lang w:val="en-US"/>
-        </w:rPr>
-        <w:t xml:space="preserve">, can work on this project. </w:t>
+        <w:t xml:space="preserve"> on, can work on this project. </w:t>
       </w:r>
     </w:p>
     <w:p>
@@ -106,21 +92,7 @@
         <w:rPr>
           <w:lang w:val="en-US"/>
         </w:rPr>
-        <w:t xml:space="preserve">of </w:t>
-      </w:r>
-      <w:proofErr w:type="gramStart"/>
-      <w:r>
-        <w:rPr>
-          <w:lang w:val="en-US"/>
-        </w:rPr>
-        <w:t>all</w:t>
-      </w:r>
-      <w:proofErr w:type="gramEnd"/>
-      <w:r>
-        <w:rPr>
-          <w:lang w:val="en-US"/>
-        </w:rPr>
-        <w:t xml:space="preserve"> the data </w:t>
+        <w:t xml:space="preserve">of all the data </w:t>
       </w:r>
       <w:r>
         <w:rPr>
@@ -140,21 +112,7 @@
         <w:rPr>
           <w:lang w:val="en-US"/>
         </w:rPr>
-        <w:t xml:space="preserve"> with the correct names for each station. </w:t>
-      </w:r>
-      <w:proofErr w:type="gramStart"/>
-      <w:r>
-        <w:rPr>
-          <w:lang w:val="en-US"/>
-        </w:rPr>
-        <w:t>So</w:t>
-      </w:r>
-      <w:proofErr w:type="gramEnd"/>
-      <w:r>
-        <w:rPr>
-          <w:lang w:val="en-US"/>
-        </w:rPr>
-        <w:t xml:space="preserve"> the process starts by collecting the data out in </w:t>
+        <w:t xml:space="preserve"> with the correct names for each station. So the process starts by collecting the data out in </w:t>
       </w:r>
       <w:proofErr w:type="spellStart"/>
       <w:r>
@@ -735,17 +693,9 @@
           <w:lang w:val="en-US"/>
         </w:rPr>
         <w:lastRenderedPageBreak/>
-        <w:t>Sprengquellen_Tensiometer_oben_</w:t>
-      </w:r>
-      <w:proofErr w:type="gramStart"/>
-      <w:r>
-        <w:rPr>
-          <w:lang w:val="en-US"/>
-        </w:rPr>
-        <w:t>sued</w:t>
-      </w:r>
-      <w:proofErr w:type="spellEnd"/>
-      <w:proofErr w:type="gramEnd"/>
+        <w:t>Sprengquellen_Tensiometer_oben_sued</w:t>
+      </w:r>
+      <w:proofErr w:type="spellEnd"/>
     </w:p>
     <w:p>
       <w:pPr>
@@ -783,17 +733,9 @@
         <w:rPr>
           <w:lang w:val="en-US"/>
         </w:rPr>
-        <w:t>Sprengquellen_Tensiometer_unten_</w:t>
-      </w:r>
-      <w:proofErr w:type="gramStart"/>
-      <w:r>
-        <w:rPr>
-          <w:lang w:val="en-US"/>
-        </w:rPr>
-        <w:t>sued</w:t>
-      </w:r>
-      <w:proofErr w:type="spellEnd"/>
-      <w:proofErr w:type="gramEnd"/>
+        <w:t>Sprengquellen_Tensiometer_unten_sued</w:t>
+      </w:r>
+      <w:proofErr w:type="spellEnd"/>
     </w:p>
     <w:p>
       <w:pPr>
@@ -963,21 +905,7 @@
         <w:rPr>
           <w:lang w:val="en-US"/>
         </w:rPr>
-        <w:t xml:space="preserve">a </w:t>
-      </w:r>
-      <w:proofErr w:type="gramStart"/>
-      <w:r>
-        <w:rPr>
-          <w:lang w:val="en-US"/>
-        </w:rPr>
-        <w:t>problem  with</w:t>
-      </w:r>
-      <w:proofErr w:type="gramEnd"/>
-      <w:r>
-        <w:rPr>
-          <w:lang w:val="en-US"/>
-        </w:rPr>
-        <w:t xml:space="preserve"> names </w:t>
+        <w:t xml:space="preserve">a problem  with names </w:t>
       </w:r>
       <w:r>
         <w:rPr>
@@ -1080,6 +1008,94 @@
           <w:lang w:val="en-US"/>
         </w:rPr>
         <w:t xml:space="preserve">”. What the code does and how it works is explained in the code. </w:t>
+      </w:r>
+    </w:p>
+    <w:p>
+      <w:pPr>
+        <w:jc w:val="both"/>
+        <w:rPr>
+          <w:lang w:val="en-US"/>
+        </w:rPr>
+      </w:pPr>
+    </w:p>
+    <w:p>
+      <w:pPr>
+        <w:jc w:val="both"/>
+        <w:rPr>
+          <w:lang w:val="en-US"/>
+        </w:rPr>
+      </w:pPr>
+      <w:r>
+        <w:rPr>
+          <w:lang w:val="en-US"/>
+        </w:rPr>
+        <w:t>Tensiometer have three variables: ground water level, logger temperature and water temperature. If you go to the folder “</w:t>
+      </w:r>
+      <w:proofErr w:type="spellStart"/>
+      <w:r>
+        <w:rPr>
+          <w:lang w:val="en-US"/>
+        </w:rPr>
+        <w:t>data_export</w:t>
+      </w:r>
+      <w:proofErr w:type="spellEnd"/>
+      <w:r>
+        <w:rPr>
+          <w:lang w:val="en-US"/>
+        </w:rPr>
+        <w:t xml:space="preserve">” (data &gt; </w:t>
+      </w:r>
+      <w:proofErr w:type="spellStart"/>
+      <w:r>
+        <w:rPr>
+          <w:lang w:val="en-US"/>
+        </w:rPr>
+        <w:t>data_export</w:t>
+      </w:r>
+      <w:proofErr w:type="spellEnd"/>
+      <w:r>
+        <w:rPr>
+          <w:lang w:val="en-US"/>
+        </w:rPr>
+        <w:t xml:space="preserve">) you will find all the </w:t>
+      </w:r>
+      <w:r>
+        <w:rPr>
+          <w:lang w:val="en-US"/>
+        </w:rPr>
+        <w:t>preprocessed</w:t>
+      </w:r>
+      <w:r>
+        <w:rPr>
+          <w:lang w:val="en-US"/>
+        </w:rPr>
+        <w:t xml:space="preserve"> variables. In each folder of the three variables of a tensiometer you will find files that are called “alt”. I labeled them old because a few years ago there were different files of each tensiometer station. I don’t really know what exactly they are. I have been ignoring them so far and only used the other ones, because for those I can surely say that these are correct files. </w:t>
+      </w:r>
+    </w:p>
+    <w:p>
+      <w:pPr>
+        <w:jc w:val="both"/>
+        <w:rPr>
+          <w:lang w:val="en-US"/>
+        </w:rPr>
+      </w:pPr>
+      <w:r>
+        <w:rPr>
+          <w:lang w:val="en-US"/>
+        </w:rPr>
+        <w:t xml:space="preserve">Same goes for the variables “river water level 1”, “river water level 2”, “river water level 4”. I have been ignoring those too because I am not sure what they really are. I know that a Pegel station collects these three variables: water level, water temperature and water conductivity. But I don’t know which file is which </w:t>
+      </w:r>
+      <w:r>
+        <w:rPr>
+          <w:lang w:val="en-US"/>
+        </w:rPr>
+        <w:t>variable,</w:t>
+      </w:r>
+      <w:r>
+        <w:rPr>
+          <w:lang w:val="en-US"/>
+        </w:rPr>
+        <w:t xml:space="preserve"> so I just called them ground water level 1 to 4.  </w:t>
       </w:r>
     </w:p>
     <w:sectPr>

</xml_diff>